<commit_message>
ny referens i littstudie
</commit_message>
<xml_diff>
--- a/exjobb.docx
+++ b/exjobb.docx
@@ -1991,6 +1991,7 @@
           <w:id w:val="-636037796"/>
           <w:citation/>
         </w:sdtPr>
+        <w:sdtEndPr/>
         <w:sdtContent>
           <w:r>
             <w:fldChar w:fldCharType="begin"/>
@@ -2078,6 +2079,7 @@
           <w:id w:val="1945488001"/>
           <w:citation/>
         </w:sdtPr>
+        <w:sdtEndPr/>
         <w:sdtContent>
           <w:r>
             <w:rPr>
@@ -2148,6 +2150,7 @@
           <w:id w:val="366956450"/>
           <w:citation/>
         </w:sdtPr>
+        <w:sdtEndPr/>
         <w:sdtContent>
           <w:r>
             <w:rPr>
@@ -2254,6 +2257,7 @@
           <w:id w:val="1806972850"/>
           <w:citation/>
         </w:sdtPr>
+        <w:sdtEndPr/>
         <w:sdtContent>
           <w:r>
             <w:fldChar w:fldCharType="begin"/>
@@ -2294,6 +2298,7 @@
           <w:id w:val="-998650553"/>
           <w:citation/>
         </w:sdtPr>
+        <w:sdtEndPr/>
         <w:sdtContent>
           <w:r>
             <w:fldChar w:fldCharType="begin"/>
@@ -2340,6 +2345,7 @@
           <w:id w:val="681091526"/>
           <w:citation/>
         </w:sdtPr>
+        <w:sdtEndPr/>
         <w:sdtContent>
           <w:r>
             <w:fldChar w:fldCharType="begin"/>
@@ -2416,6 +2422,7 @@
           <w:id w:val="1165832173"/>
           <w:citation/>
         </w:sdtPr>
+        <w:sdtEndPr/>
         <w:sdtContent>
           <w:r>
             <w:fldChar w:fldCharType="begin"/>
@@ -2442,6 +2449,7 @@
           <w:id w:val="-1220356780"/>
           <w:citation/>
         </w:sdtPr>
+        <w:sdtEndPr/>
         <w:sdtContent>
           <w:r>
             <w:fldChar w:fldCharType="begin"/>
@@ -2518,6 +2526,7 @@
           <w:id w:val="54134678"/>
           <w:citation/>
         </w:sdtPr>
+        <w:sdtEndPr/>
         <w:sdtContent>
           <w:r>
             <w:fldChar w:fldCharType="begin"/>
@@ -2995,6 +3004,7 @@
           <w:id w:val="1943185818"/>
           <w:citation/>
         </w:sdtPr>
+        <w:sdtEndPr/>
         <w:sdtContent>
           <w:r>
             <w:fldChar w:fldCharType="begin"/>
@@ -3309,6 +3319,7 @@
           <w:id w:val="1485041436"/>
           <w:citation/>
         </w:sdtPr>
+        <w:sdtEndPr/>
         <w:sdtContent>
           <w:r>
             <w:rPr>
@@ -3452,6 +3463,7 @@
           <w:id w:val="1388844736"/>
           <w:citation/>
         </w:sdtPr>
+        <w:sdtEndPr/>
         <w:sdtContent>
           <w:r>
             <w:rPr>
@@ -3505,7 +3517,7 @@
             <w:rFonts w:cs="Arial"/>
             <w:color w:val="000000"/>
           </w:rPr>
-          <w:id w:val="-139960708"/>
+          <w:id w:val="-100886469"/>
           <w:citation/>
         </w:sdtPr>
         <w:sdtContent>
@@ -3521,7 +3533,7 @@
               <w:rFonts w:cs="Arial"/>
               <w:color w:val="000000"/>
             </w:rPr>
-            <w:instrText xml:space="preserve"> CITATION Abo97 \l 1053 </w:instrText>
+            <w:instrText xml:space="preserve"> CITATION Par07 \l 1053 </w:instrText>
           </w:r>
           <w:r>
             <w:rPr>
@@ -3544,7 +3556,7 @@
               <w:noProof/>
               <w:color w:val="000000"/>
             </w:rPr>
-            <w:t>[3]</w:t>
+            <w:t>[12]</w:t>
           </w:r>
           <w:r>
             <w:rPr>
@@ -3624,6 +3636,7 @@
           <w:id w:val="-1660764323"/>
           <w:citation/>
         </w:sdtPr>
+        <w:sdtEndPr/>
         <w:sdtContent>
           <w:r>
             <w:rPr>
@@ -3652,7 +3665,7 @@
               <w:noProof/>
               <w:color w:val="000000"/>
             </w:rPr>
-            <w:t>[12]</w:t>
+            <w:t>[13]</w:t>
           </w:r>
           <w:r>
             <w:rPr>
@@ -3776,6 +3789,7 @@
           <w:id w:val="1625877146"/>
           <w:citation/>
         </w:sdtPr>
+        <w:sdtEndPr/>
         <w:sdtContent>
           <w:r>
             <w:rPr>
@@ -3812,7 +3826,7 @@
               <w:noProof/>
               <w:color w:val="000000"/>
             </w:rPr>
-            <w:t>[12]</w:t>
+            <w:t>[13]</w:t>
           </w:r>
           <w:r>
             <w:rPr>
@@ -3830,6 +3844,8 @@
         </w:rPr>
         <w:t xml:space="preserve">. </w:t>
       </w:r>
+      <w:bookmarkStart w:id="15" w:name="_GoBack"/>
+      <w:bookmarkEnd w:id="15"/>
       <w:r>
         <w:br/>
       </w:r>
@@ -3887,6 +3903,7 @@
           <w:id w:val="801808995"/>
           <w:citation/>
         </w:sdtPr>
+        <w:sdtEndPr/>
         <w:sdtContent>
           <w:r>
             <w:rPr>
@@ -3923,7 +3940,7 @@
               <w:noProof/>
               <w:color w:val="000000"/>
             </w:rPr>
-            <w:t>[13]</w:t>
+            <w:t>[14]</w:t>
           </w:r>
           <w:r>
             <w:rPr>
@@ -4130,6 +4147,7 @@
           <w:id w:val="1087970067"/>
           <w:citation/>
         </w:sdtPr>
+        <w:sdtEndPr/>
         <w:sdtContent>
           <w:r>
             <w:rPr>
@@ -4166,7 +4184,7 @@
               <w:noProof/>
               <w:color w:val="000000"/>
             </w:rPr>
-            <w:t>[13]</w:t>
+            <w:t>[14]</w:t>
           </w:r>
           <w:r>
             <w:rPr>
@@ -4229,6 +4247,7 @@
           <w:id w:val="-1690985807"/>
           <w:citation/>
         </w:sdtPr>
+        <w:sdtEndPr/>
         <w:sdtContent>
           <w:r>
             <w:rPr>
@@ -4265,7 +4284,7 @@
               <w:noProof/>
               <w:color w:val="000000"/>
             </w:rPr>
-            <w:t>[14]</w:t>
+            <w:t>[15]</w:t>
           </w:r>
           <w:r>
             <w:rPr>
@@ -4376,6 +4395,7 @@
           <w:id w:val="788399969"/>
           <w:citation/>
         </w:sdtPr>
+        <w:sdtEndPr/>
         <w:sdtContent>
           <w:r>
             <w:rPr>
@@ -4404,7 +4424,7 @@
               <w:noProof/>
               <w:color w:val="000000"/>
             </w:rPr>
-            <w:t>[13]</w:t>
+            <w:t>[14]</w:t>
           </w:r>
           <w:r>
             <w:rPr>
@@ -4568,6 +4588,7 @@
           <w:id w:val="-123476788"/>
           <w:citation/>
         </w:sdtPr>
+        <w:sdtEndPr/>
         <w:sdtContent>
           <w:r>
             <w:rPr>
@@ -4596,7 +4617,7 @@
               <w:noProof/>
               <w:color w:val="000000"/>
             </w:rPr>
-            <w:t>[14]</w:t>
+            <w:t>[15]</w:t>
           </w:r>
           <w:r>
             <w:rPr>
@@ -4646,6 +4667,7 @@
           <w:id w:val="382906920"/>
           <w:citation/>
         </w:sdtPr>
+        <w:sdtEndPr/>
         <w:sdtContent>
           <w:r>
             <w:rPr>
@@ -4758,6 +4780,7 @@
           <w:id w:val="-1386011677"/>
           <w:citation/>
         </w:sdtPr>
+        <w:sdtEndPr/>
         <w:sdtContent>
           <w:r>
             <w:rPr>
@@ -4855,6 +4878,7 @@
           <w:id w:val="1200130988"/>
           <w:citation/>
         </w:sdtPr>
+        <w:sdtEndPr/>
         <w:sdtContent>
           <w:r>
             <w:rPr>
@@ -4891,7 +4915,7 @@
               <w:noProof/>
               <w:color w:val="000000"/>
             </w:rPr>
-            <w:t>[15]</w:t>
+            <w:t>[16]</w:t>
           </w:r>
           <w:r>
             <w:rPr>
@@ -4967,6 +4991,7 @@
           <w:id w:val="-403371907"/>
           <w:citation/>
         </w:sdtPr>
+        <w:sdtEndPr/>
         <w:sdtContent>
           <w:r>
             <w:rPr>
@@ -5003,7 +5028,7 @@
               <w:noProof/>
               <w:color w:val="000000"/>
             </w:rPr>
-            <w:t>[15]</w:t>
+            <w:t>[16]</w:t>
           </w:r>
           <w:r>
             <w:rPr>
@@ -5061,12 +5086,12 @@
       <w:pPr>
         <w:pStyle w:val="Rubrik1"/>
       </w:pPr>
-      <w:bookmarkStart w:id="15" w:name="_Toc511485421"/>
+      <w:bookmarkStart w:id="16" w:name="_Toc511485421"/>
       <w:r>
         <w:lastRenderedPageBreak/>
         <w:t>2 Metod</w:t>
       </w:r>
-      <w:bookmarkEnd w:id="15"/>
+      <w:bookmarkEnd w:id="16"/>
     </w:p>
     <w:p/>
     <w:p>
@@ -5118,6 +5143,7 @@
           <w:id w:val="339751578"/>
           <w:citation/>
         </w:sdtPr>
+        <w:sdtEndPr/>
         <w:sdtContent>
           <w:r>
             <w:fldChar w:fldCharType="begin"/>
@@ -5138,7 +5164,7 @@
             <w:rPr>
               <w:noProof/>
             </w:rPr>
-            <w:t>[16]</w:t>
+            <w:t>[17]</w:t>
           </w:r>
           <w:r>
             <w:fldChar w:fldCharType="end"/>
@@ -5244,6 +5270,7 @@
           <w:id w:val="-38361589"/>
           <w:citation/>
         </w:sdtPr>
+        <w:sdtEndPr/>
         <w:sdtContent>
           <w:r>
             <w:fldChar w:fldCharType="begin"/>
@@ -5264,7 +5291,7 @@
             <w:rPr>
               <w:noProof/>
             </w:rPr>
-            <w:t>[16]</w:t>
+            <w:t>[17]</w:t>
           </w:r>
           <w:r>
             <w:fldChar w:fldCharType="end"/>
@@ -5283,11 +5310,11 @@
       <w:pPr>
         <w:pStyle w:val="Rubrik2"/>
       </w:pPr>
-      <w:bookmarkStart w:id="16" w:name="_Toc511485422"/>
+      <w:bookmarkStart w:id="17" w:name="_Toc511485422"/>
       <w:r>
         <w:t>2.1 Användartester</w:t>
       </w:r>
-      <w:bookmarkEnd w:id="16"/>
+      <w:bookmarkEnd w:id="17"/>
     </w:p>
     <w:p/>
     <w:p>
@@ -5346,7 +5373,7 @@
           <w:szCs w:val="22"/>
         </w:rPr>
       </w:pPr>
-      <w:bookmarkStart w:id="17" w:name="_Ref511409126"/>
+      <w:bookmarkStart w:id="18" w:name="_Ref511409126"/>
       <w:r>
         <w:rPr>
           <w:sz w:val="22"/>
@@ -5390,7 +5417,7 @@
         </w:rPr>
         <w:fldChar w:fldCharType="end"/>
       </w:r>
-      <w:bookmarkEnd w:id="17"/>
+      <w:bookmarkEnd w:id="18"/>
       <w:r>
         <w:rPr>
           <w:sz w:val="22"/>
@@ -5520,12 +5547,12 @@
       <w:pPr>
         <w:pStyle w:val="Rubrik2"/>
       </w:pPr>
-      <w:bookmarkStart w:id="18" w:name="_Toc511485423"/>
+      <w:bookmarkStart w:id="19" w:name="_Toc511485423"/>
       <w:r>
         <w:lastRenderedPageBreak/>
         <w:t>2.2 Enkät</w:t>
       </w:r>
-      <w:bookmarkEnd w:id="18"/>
+      <w:bookmarkEnd w:id="19"/>
     </w:p>
     <w:p/>
     <w:p>
@@ -5584,7 +5611,7 @@
           <w:szCs w:val="22"/>
         </w:rPr>
       </w:pPr>
-      <w:bookmarkStart w:id="19" w:name="_Ref511409318"/>
+      <w:bookmarkStart w:id="20" w:name="_Ref511409318"/>
       <w:r>
         <w:rPr>
           <w:sz w:val="22"/>
@@ -5628,7 +5655,7 @@
         </w:rPr>
         <w:fldChar w:fldCharType="end"/>
       </w:r>
-      <w:bookmarkEnd w:id="19"/>
+      <w:bookmarkEnd w:id="20"/>
       <w:r>
         <w:rPr>
           <w:sz w:val="22"/>
@@ -5704,6 +5731,7 @@
           <w:id w:val="551268175"/>
           <w:citation/>
         </w:sdtPr>
+        <w:sdtEndPr/>
         <w:sdtContent>
           <w:r>
             <w:fldChar w:fldCharType="begin"/>
@@ -5724,7 +5752,7 @@
             <w:rPr>
               <w:noProof/>
             </w:rPr>
-            <w:t>[17]</w:t>
+            <w:t>[18]</w:t>
           </w:r>
           <w:r>
             <w:fldChar w:fldCharType="end"/>
@@ -5779,12 +5807,12 @@
       <w:pPr>
         <w:pStyle w:val="Rubrik2"/>
       </w:pPr>
-      <w:bookmarkStart w:id="20" w:name="_Toc511485424"/>
+      <w:bookmarkStart w:id="21" w:name="_Toc511485424"/>
       <w:r>
         <w:lastRenderedPageBreak/>
         <w:t>2.3 Val av testare</w:t>
       </w:r>
-      <w:bookmarkEnd w:id="20"/>
+      <w:bookmarkEnd w:id="21"/>
     </w:p>
     <w:p>
       <w:r>
@@ -5838,11 +5866,11 @@
       <w:pPr>
         <w:pStyle w:val="Rubrik2"/>
       </w:pPr>
-      <w:bookmarkStart w:id="21" w:name="_Toc511485425"/>
+      <w:bookmarkStart w:id="22" w:name="_Toc511485425"/>
       <w:r>
         <w:t>2.4 Metoddiskussion</w:t>
       </w:r>
-      <w:bookmarkEnd w:id="21"/>
+      <w:bookmarkEnd w:id="22"/>
     </w:p>
     <w:p>
       <w:r>
@@ -5882,6 +5910,7 @@
           <w:id w:val="-1943912545"/>
           <w:citation/>
         </w:sdtPr>
+        <w:sdtEndPr/>
         <w:sdtContent>
           <w:r>
             <w:fldChar w:fldCharType="begin"/>
@@ -5902,7 +5931,7 @@
             <w:rPr>
               <w:noProof/>
             </w:rPr>
-            <w:t>[16]</w:t>
+            <w:t>[17]</w:t>
           </w:r>
           <w:r>
             <w:fldChar w:fldCharType="end"/>
@@ -5974,6 +6003,7 @@
           <w:id w:val="-901510473"/>
           <w:citation/>
         </w:sdtPr>
+        <w:sdtEndPr/>
         <w:sdtContent>
           <w:r>
             <w:fldChar w:fldCharType="begin"/>
@@ -5994,7 +6024,7 @@
             <w:rPr>
               <w:noProof/>
             </w:rPr>
-            <w:t>[17]</w:t>
+            <w:t>[18]</w:t>
           </w:r>
           <w:r>
             <w:fldChar w:fldCharType="end"/>
@@ -6096,6 +6126,7 @@
           <w:id w:val="1089039259"/>
           <w:citation/>
         </w:sdtPr>
+        <w:sdtEndPr/>
         <w:sdtContent>
           <w:r>
             <w:fldChar w:fldCharType="begin"/>
@@ -6116,7 +6147,7 @@
             <w:rPr>
               <w:noProof/>
             </w:rPr>
-            <w:t>[16]</w:t>
+            <w:t>[17]</w:t>
           </w:r>
           <w:r>
             <w:fldChar w:fldCharType="end"/>
@@ -6132,11 +6163,11 @@
       <w:pPr>
         <w:pStyle w:val="Rubrik2"/>
       </w:pPr>
-      <w:bookmarkStart w:id="22" w:name="_Toc511485426"/>
+      <w:bookmarkStart w:id="23" w:name="_Toc511485426"/>
       <w:r>
         <w:t xml:space="preserve">2.5 </w:t>
       </w:r>
-      <w:bookmarkEnd w:id="22"/>
+      <w:bookmarkEnd w:id="23"/>
       <w:r>
         <w:t>Uppbyggnad av prototyp</w:t>
       </w:r>
@@ -6156,6 +6187,7 @@
           <w:id w:val="-1583677463"/>
           <w:citation/>
         </w:sdtPr>
+        <w:sdtEndPr/>
         <w:sdtContent>
           <w:r>
             <w:fldChar w:fldCharType="begin"/>
@@ -6197,6 +6229,7 @@
           <w:id w:val="-1587600794"/>
           <w:citation/>
         </w:sdtPr>
+        <w:sdtEndPr/>
         <w:sdtContent>
           <w:r>
             <w:fldChar w:fldCharType="begin"/>
@@ -6318,12 +6351,12 @@
       <w:pPr>
         <w:pStyle w:val="Rubrik3"/>
       </w:pPr>
-      <w:bookmarkStart w:id="23" w:name="_Toc511485427"/>
+      <w:bookmarkStart w:id="24" w:name="_Toc511485427"/>
       <w:r>
         <w:lastRenderedPageBreak/>
         <w:t>2.5.1 Funktionalitet</w:t>
       </w:r>
-      <w:bookmarkEnd w:id="23"/>
+      <w:bookmarkEnd w:id="24"/>
     </w:p>
     <w:p/>
     <w:p>
@@ -6382,7 +6415,7 @@
           <w:szCs w:val="22"/>
         </w:rPr>
       </w:pPr>
-      <w:bookmarkStart w:id="24" w:name="_Ref511409648"/>
+      <w:bookmarkStart w:id="25" w:name="_Ref511409648"/>
       <w:r>
         <w:rPr>
           <w:sz w:val="22"/>
@@ -6426,7 +6459,7 @@
         </w:rPr>
         <w:fldChar w:fldCharType="end"/>
       </w:r>
-      <w:bookmarkEnd w:id="24"/>
+      <w:bookmarkEnd w:id="25"/>
       <w:r>
         <w:rPr>
           <w:sz w:val="22"/>
@@ -6624,11 +6657,11 @@
       <w:pPr>
         <w:pStyle w:val="Rubrik3"/>
       </w:pPr>
-      <w:bookmarkStart w:id="25" w:name="_Toc511485428"/>
+      <w:bookmarkStart w:id="26" w:name="_Toc511485428"/>
       <w:r>
         <w:t>2.5.2 Konstruktion av geofence</w:t>
       </w:r>
-      <w:bookmarkEnd w:id="25"/>
+      <w:bookmarkEnd w:id="26"/>
     </w:p>
     <w:p>
       <w:r>
@@ -6690,6 +6723,7 @@
           <w:id w:val="-1868369761"/>
           <w:citation/>
         </w:sdtPr>
+        <w:sdtEndPr/>
         <w:sdtContent>
           <w:r>
             <w:fldChar w:fldCharType="begin"/>
@@ -6767,6 +6801,7 @@
           <w:id w:val="-828209809"/>
           <w:citation/>
         </w:sdtPr>
+        <w:sdtEndPr/>
         <w:sdtContent>
           <w:r>
             <w:fldChar w:fldCharType="begin"/>
@@ -6787,7 +6822,7 @@
             <w:rPr>
               <w:noProof/>
             </w:rPr>
-            <w:t>[18]</w:t>
+            <w:t>[19]</w:t>
           </w:r>
           <w:r>
             <w:fldChar w:fldCharType="end"/>
@@ -6805,11 +6840,11 @@
       <w:pPr>
         <w:pStyle w:val="Rubrik3"/>
       </w:pPr>
-      <w:bookmarkStart w:id="26" w:name="_Toc511485429"/>
+      <w:bookmarkStart w:id="27" w:name="_Toc511485429"/>
       <w:r>
         <w:t>2.5.3 Ljudinspelning</w:t>
       </w:r>
-      <w:bookmarkEnd w:id="26"/>
+      <w:bookmarkEnd w:id="27"/>
     </w:p>
     <w:p>
       <w:r>
@@ -6899,6 +6934,7 @@
           <w:id w:val="279692342"/>
           <w:citation/>
         </w:sdtPr>
+        <w:sdtEndPr/>
         <w:sdtContent>
           <w:r>
             <w:fldChar w:fldCharType="begin"/>
@@ -6919,7 +6955,7 @@
             <w:rPr>
               <w:noProof/>
             </w:rPr>
-            <w:t>[19]</w:t>
+            <w:t>[20]</w:t>
           </w:r>
           <w:r>
             <w:fldChar w:fldCharType="end"/>
@@ -6966,12 +7002,12 @@
       <w:pPr>
         <w:pStyle w:val="Rubrik3"/>
       </w:pPr>
-      <w:bookmarkStart w:id="27" w:name="_Toc511485430"/>
+      <w:bookmarkStart w:id="28" w:name="_Toc511485430"/>
       <w:r>
         <w:lastRenderedPageBreak/>
         <w:t>2.5.4 Första version</w:t>
       </w:r>
-      <w:bookmarkEnd w:id="27"/>
+      <w:bookmarkEnd w:id="28"/>
       <w:r>
         <w:t>en</w:t>
       </w:r>
@@ -7033,7 +7069,7 @@
           <w:szCs w:val="22"/>
         </w:rPr>
       </w:pPr>
-      <w:bookmarkStart w:id="28" w:name="_Ref511409915"/>
+      <w:bookmarkStart w:id="29" w:name="_Ref511409915"/>
       <w:r>
         <w:rPr>
           <w:sz w:val="22"/>
@@ -7077,7 +7113,7 @@
         </w:rPr>
         <w:fldChar w:fldCharType="end"/>
       </w:r>
-      <w:bookmarkEnd w:id="28"/>
+      <w:bookmarkEnd w:id="29"/>
       <w:r>
         <w:rPr>
           <w:sz w:val="22"/>
@@ -7201,12 +7237,12 @@
       <w:pPr>
         <w:pStyle w:val="Rubrik3"/>
       </w:pPr>
-      <w:bookmarkStart w:id="29" w:name="_Toc511485431"/>
+      <w:bookmarkStart w:id="30" w:name="_Toc511485431"/>
       <w:r>
         <w:lastRenderedPageBreak/>
         <w:t>2.5.5 Andra version</w:t>
       </w:r>
-      <w:bookmarkEnd w:id="29"/>
+      <w:bookmarkEnd w:id="30"/>
       <w:r>
         <w:t>en</w:t>
       </w:r>
@@ -7268,7 +7304,7 @@
           <w:szCs w:val="22"/>
         </w:rPr>
       </w:pPr>
-      <w:bookmarkStart w:id="30" w:name="_Ref511410015"/>
+      <w:bookmarkStart w:id="31" w:name="_Ref511410015"/>
       <w:r>
         <w:rPr>
           <w:sz w:val="22"/>
@@ -7312,7 +7348,7 @@
         </w:rPr>
         <w:fldChar w:fldCharType="end"/>
       </w:r>
-      <w:bookmarkEnd w:id="30"/>
+      <w:bookmarkEnd w:id="31"/>
       <w:r>
         <w:rPr>
           <w:sz w:val="22"/>
@@ -7465,12 +7501,12 @@
       <w:pPr>
         <w:pStyle w:val="Rubrik3"/>
       </w:pPr>
-      <w:bookmarkStart w:id="31" w:name="_Toc511485432"/>
+      <w:bookmarkStart w:id="32" w:name="_Toc511485432"/>
       <w:r>
         <w:lastRenderedPageBreak/>
         <w:t>2.5.6 Tredje version</w:t>
       </w:r>
-      <w:bookmarkEnd w:id="31"/>
+      <w:bookmarkEnd w:id="32"/>
       <w:r>
         <w:t>en</w:t>
       </w:r>
@@ -7532,8 +7568,8 @@
           <w:szCs w:val="22"/>
         </w:rPr>
       </w:pPr>
-      <w:bookmarkStart w:id="32" w:name="_Ref511466600"/>
-      <w:bookmarkStart w:id="33" w:name="_Ref511466584"/>
+      <w:bookmarkStart w:id="33" w:name="_Ref511466600"/>
+      <w:bookmarkStart w:id="34" w:name="_Ref511466584"/>
       <w:r>
         <w:rPr>
           <w:sz w:val="22"/>
@@ -7577,7 +7613,7 @@
         </w:rPr>
         <w:fldChar w:fldCharType="end"/>
       </w:r>
-      <w:bookmarkEnd w:id="32"/>
+      <w:bookmarkEnd w:id="33"/>
       <w:r>
         <w:rPr>
           <w:sz w:val="22"/>
@@ -7585,7 +7621,7 @@
         </w:rPr>
         <w:t>: Tredje version</w:t>
       </w:r>
-      <w:bookmarkEnd w:id="33"/>
+      <w:bookmarkEnd w:id="34"/>
       <w:r>
         <w:rPr>
           <w:sz w:val="22"/>
@@ -7685,11 +7721,11 @@
       <w:pPr>
         <w:pStyle w:val="Rubrik2"/>
       </w:pPr>
-      <w:bookmarkStart w:id="34" w:name="_Toc511485433"/>
+      <w:bookmarkStart w:id="35" w:name="_Toc511485433"/>
       <w:r>
         <w:t>2.6 Avgränsningar</w:t>
       </w:r>
-      <w:bookmarkEnd w:id="34"/>
+      <w:bookmarkEnd w:id="35"/>
     </w:p>
     <w:p>
       <w:pPr>
@@ -7931,12 +7967,12 @@
       <w:pPr>
         <w:pStyle w:val="Rubrik1"/>
       </w:pPr>
-      <w:bookmarkStart w:id="35" w:name="_Toc511485434"/>
+      <w:bookmarkStart w:id="36" w:name="_Toc511485434"/>
       <w:r>
         <w:lastRenderedPageBreak/>
         <w:t>3 Resultat</w:t>
       </w:r>
-      <w:bookmarkEnd w:id="35"/>
+      <w:bookmarkEnd w:id="36"/>
     </w:p>
     <w:p>
       <w:pPr>
@@ -8097,7 +8133,7 @@
           <w:szCs w:val="22"/>
         </w:rPr>
       </w:pPr>
-      <w:bookmarkStart w:id="36" w:name="_Ref511411253"/>
+      <w:bookmarkStart w:id="37" w:name="_Ref511411253"/>
       <w:r>
         <w:rPr>
           <w:sz w:val="22"/>
@@ -8141,7 +8177,7 @@
         </w:rPr>
         <w:fldChar w:fldCharType="end"/>
       </w:r>
-      <w:bookmarkEnd w:id="36"/>
+      <w:bookmarkEnd w:id="37"/>
       <w:r>
         <w:rPr>
           <w:sz w:val="22"/>
@@ -8790,8 +8826,6 @@
         </w:rPr>
         <w:br w:type="page"/>
       </w:r>
-      <w:bookmarkStart w:id="37" w:name="_GoBack"/>
-      <w:bookmarkEnd w:id="37"/>
     </w:p>
     <w:bookmarkStart w:id="38" w:name="_Toc511485435" w:displacedByCustomXml="next"/>
     <w:sdt>
@@ -8807,6 +8841,7 @@
           <w:docPartUnique/>
         </w:docPartObj>
       </w:sdtPr>
+      <w:sdtEndPr/>
       <w:sdtContent>
         <w:p>
           <w:pPr>
@@ -8822,6 +8857,7 @@
             <w:id w:val="-573587230"/>
             <w:bibliography/>
           </w:sdtPr>
+          <w:sdtEndPr/>
           <w:sdtContent>
             <w:p>
               <w:pPr>
@@ -8858,7 +8894,7 @@
               </w:tblGrid>
               <w:tr>
                 <w:trPr>
-                  <w:divId w:val="348141390"/>
+                  <w:divId w:val="1951544625"/>
                   <w:tblCellSpacing w:w="15" w:type="dxa"/>
                 </w:trPr>
                 <w:tc>
@@ -8906,7 +8942,7 @@
               </w:tr>
               <w:tr>
                 <w:trPr>
-                  <w:divId w:val="348141390"/>
+                  <w:divId w:val="1951544625"/>
                   <w:tblCellSpacing w:w="15" w:type="dxa"/>
                 </w:trPr>
                 <w:tc>
@@ -8966,7 +9002,7 @@
               </w:tr>
               <w:tr>
                 <w:trPr>
-                  <w:divId w:val="348141390"/>
+                  <w:divId w:val="1951544625"/>
                   <w:tblCellSpacing w:w="15" w:type="dxa"/>
                 </w:trPr>
                 <w:tc>
@@ -9026,7 +9062,7 @@
               </w:tr>
               <w:tr>
                 <w:trPr>
-                  <w:divId w:val="348141390"/>
+                  <w:divId w:val="1951544625"/>
                   <w:tblCellSpacing w:w="15" w:type="dxa"/>
                 </w:trPr>
                 <w:tc>
@@ -9072,7 +9108,7 @@
               </w:tr>
               <w:tr>
                 <w:trPr>
-                  <w:divId w:val="348141390"/>
+                  <w:divId w:val="1951544625"/>
                   <w:tblCellSpacing w:w="15" w:type="dxa"/>
                 </w:trPr>
                 <w:tc>
@@ -9118,7 +9154,7 @@
               </w:tr>
               <w:tr>
                 <w:trPr>
-                  <w:divId w:val="348141390"/>
+                  <w:divId w:val="1951544625"/>
                   <w:tblCellSpacing w:w="15" w:type="dxa"/>
                 </w:trPr>
                 <w:tc>
@@ -9164,7 +9200,7 @@
               </w:tr>
               <w:tr>
                 <w:trPr>
-                  <w:divId w:val="348141390"/>
+                  <w:divId w:val="1951544625"/>
                   <w:tblCellSpacing w:w="15" w:type="dxa"/>
                 </w:trPr>
                 <w:tc>
@@ -9210,7 +9246,7 @@
               </w:tr>
               <w:tr>
                 <w:trPr>
-                  <w:divId w:val="348141390"/>
+                  <w:divId w:val="1951544625"/>
                   <w:tblCellSpacing w:w="15" w:type="dxa"/>
                 </w:trPr>
                 <w:tc>
@@ -9256,7 +9292,7 @@
               </w:tr>
               <w:tr>
                 <w:trPr>
-                  <w:divId w:val="348141390"/>
+                  <w:divId w:val="1951544625"/>
                   <w:tblCellSpacing w:w="15" w:type="dxa"/>
                 </w:trPr>
                 <w:tc>
@@ -9302,7 +9338,7 @@
               </w:tr>
               <w:tr>
                 <w:trPr>
-                  <w:divId w:val="348141390"/>
+                  <w:divId w:val="1951544625"/>
                   <w:tblCellSpacing w:w="15" w:type="dxa"/>
                 </w:trPr>
                 <w:tc>
@@ -9348,7 +9384,7 @@
               </w:tr>
               <w:tr>
                 <w:trPr>
-                  <w:divId w:val="348141390"/>
+                  <w:divId w:val="1951544625"/>
                   <w:tblCellSpacing w:w="15" w:type="dxa"/>
                 </w:trPr>
                 <w:tc>
@@ -9408,7 +9444,7 @@
               </w:tr>
               <w:tr>
                 <w:trPr>
-                  <w:divId w:val="348141390"/>
+                  <w:divId w:val="1951544625"/>
                   <w:tblCellSpacing w:w="15" w:type="dxa"/>
                 </w:trPr>
                 <w:tc>
@@ -9428,6 +9464,66 @@
                         <w:noProof/>
                       </w:rPr>
                       <w:t xml:space="preserve">[12] </w:t>
+                    </w:r>
+                  </w:p>
+                </w:tc>
+                <w:tc>
+                  <w:tcPr>
+                    <w:tcW w:w="0" w:type="auto"/>
+                    <w:hideMark/>
+                  </w:tcPr>
+                  <w:p>
+                    <w:pPr>
+                      <w:pStyle w:val="Litteraturfrteckning"/>
+                      <w:rPr>
+                        <w:noProof/>
+                      </w:rPr>
+                    </w:pPr>
+                    <w:r>
+                      <w:rPr>
+                        <w:noProof/>
+                      </w:rPr>
+                      <w:t xml:space="preserve">D.-J. Park, S.-H. Hwang och A.-R. Kim, ”A Context-Aware Smart Tourist Guide Application for an Old Palace,” i </w:t>
+                    </w:r>
+                    <w:r>
+                      <w:rPr>
+                        <w:i/>
+                        <w:iCs/>
+                        <w:noProof/>
+                      </w:rPr>
+                      <w:t>Proceedings of 2007 International Conference on Convergence Information Technology</w:t>
+                    </w:r>
+                    <w:r>
+                      <w:rPr>
+                        <w:noProof/>
+                      </w:rPr>
+                      <w:t xml:space="preserve">, Gyeongju, 2007. </w:t>
+                    </w:r>
+                  </w:p>
+                </w:tc>
+              </w:tr>
+              <w:tr>
+                <w:trPr>
+                  <w:divId w:val="1951544625"/>
+                  <w:tblCellSpacing w:w="15" w:type="dxa"/>
+                </w:trPr>
+                <w:tc>
+                  <w:tcPr>
+                    <w:tcW w:w="50" w:type="pct"/>
+                    <w:hideMark/>
+                  </w:tcPr>
+                  <w:p>
+                    <w:pPr>
+                      <w:pStyle w:val="Litteraturfrteckning"/>
+                      <w:rPr>
+                        <w:noProof/>
+                      </w:rPr>
+                    </w:pPr>
+                    <w:r>
+                      <w:rPr>
+                        <w:noProof/>
+                      </w:rPr>
+                      <w:t xml:space="preserve">[13] </w:t>
                     </w:r>
                   </w:p>
                 </w:tc>
@@ -9468,7 +9564,7 @@
               </w:tr>
               <w:tr>
                 <w:trPr>
-                  <w:divId w:val="348141390"/>
+                  <w:divId w:val="1951544625"/>
                   <w:tblCellSpacing w:w="15" w:type="dxa"/>
                 </w:trPr>
                 <w:tc>
@@ -9487,7 +9583,7 @@
                       <w:rPr>
                         <w:noProof/>
                       </w:rPr>
-                      <w:t xml:space="preserve">[13] </w:t>
+                      <w:t xml:space="preserve">[14] </w:t>
                     </w:r>
                   </w:p>
                 </w:tc>
@@ -9528,7 +9624,7 @@
               </w:tr>
               <w:tr>
                 <w:trPr>
-                  <w:divId w:val="348141390"/>
+                  <w:divId w:val="1951544625"/>
                   <w:tblCellSpacing w:w="15" w:type="dxa"/>
                 </w:trPr>
                 <w:tc>
@@ -9547,7 +9643,8 @@
                       <w:rPr>
                         <w:noProof/>
                       </w:rPr>
-                      <w:t xml:space="preserve">[14] </w:t>
+                      <w:lastRenderedPageBreak/>
+                      <w:t xml:space="preserve">[15] </w:t>
                     </w:r>
                   </w:p>
                 </w:tc>
@@ -9588,7 +9685,7 @@
               </w:tr>
               <w:tr>
                 <w:trPr>
-                  <w:divId w:val="348141390"/>
+                  <w:divId w:val="1951544625"/>
                   <w:tblCellSpacing w:w="15" w:type="dxa"/>
                 </w:trPr>
                 <w:tc>
@@ -9607,8 +9704,7 @@
                       <w:rPr>
                         <w:noProof/>
                       </w:rPr>
-                      <w:lastRenderedPageBreak/>
-                      <w:t xml:space="preserve">[15] </w:t>
+                      <w:t xml:space="preserve">[16] </w:t>
                     </w:r>
                   </w:p>
                 </w:tc>
@@ -9649,53 +9745,7 @@
               </w:tr>
               <w:tr>
                 <w:trPr>
-                  <w:divId w:val="348141390"/>
-                  <w:tblCellSpacing w:w="15" w:type="dxa"/>
-                </w:trPr>
-                <w:tc>
-                  <w:tcPr>
-                    <w:tcW w:w="50" w:type="pct"/>
-                    <w:hideMark/>
-                  </w:tcPr>
-                  <w:p>
-                    <w:pPr>
-                      <w:pStyle w:val="Litteraturfrteckning"/>
-                      <w:rPr>
-                        <w:noProof/>
-                      </w:rPr>
-                    </w:pPr>
-                    <w:r>
-                      <w:rPr>
-                        <w:noProof/>
-                      </w:rPr>
-                      <w:t xml:space="preserve">[16] </w:t>
-                    </w:r>
-                  </w:p>
-                </w:tc>
-                <w:tc>
-                  <w:tcPr>
-                    <w:tcW w:w="0" w:type="auto"/>
-                    <w:hideMark/>
-                  </w:tcPr>
-                  <w:p>
-                    <w:pPr>
-                      <w:pStyle w:val="Litteraturfrteckning"/>
-                      <w:rPr>
-                        <w:noProof/>
-                      </w:rPr>
-                    </w:pPr>
-                    <w:r>
-                      <w:rPr>
-                        <w:noProof/>
-                      </w:rPr>
-                      <w:t xml:space="preserve">B. J. Oates, Researching Information Systems and Computing, London: SAGE Publications, 2006. </w:t>
-                    </w:r>
-                  </w:p>
-                </w:tc>
-              </w:tr>
-              <w:tr>
-                <w:trPr>
-                  <w:divId w:val="348141390"/>
+                  <w:divId w:val="1951544625"/>
                   <w:tblCellSpacing w:w="15" w:type="dxa"/>
                 </w:trPr>
                 <w:tc>
@@ -9734,14 +9784,14 @@
                       <w:rPr>
                         <w:noProof/>
                       </w:rPr>
-                      <w:t>”Google Forms,” [Online]. Available: https://www.google.com/forms/about/. [Använd 14 April 2018].</w:t>
+                      <w:t xml:space="preserve">B. J. Oates, Researching Information Systems and Computing, London: SAGE Publications, 2006. </w:t>
                     </w:r>
                   </w:p>
                 </w:tc>
               </w:tr>
               <w:tr>
                 <w:trPr>
-                  <w:divId w:val="348141390"/>
+                  <w:divId w:val="1951544625"/>
                   <w:tblCellSpacing w:w="15" w:type="dxa"/>
                 </w:trPr>
                 <w:tc>
@@ -9780,14 +9830,14 @@
                       <w:rPr>
                         <w:noProof/>
                       </w:rPr>
-                      <w:t>”FreeMapTools,” [Online]. Available: https://www.freemaptools.com/. [Använd 14 April 2018].</w:t>
+                      <w:t>”Google Forms,” [Online]. Available: https://www.google.com/forms/about/. [Använd 14 April 2018].</w:t>
                     </w:r>
                   </w:p>
                 </w:tc>
               </w:tr>
               <w:tr>
                 <w:trPr>
-                  <w:divId w:val="348141390"/>
+                  <w:divId w:val="1951544625"/>
                   <w:tblCellSpacing w:w="15" w:type="dxa"/>
                 </w:trPr>
                 <w:tc>
@@ -9826,6 +9876,52 @@
                       <w:rPr>
                         <w:noProof/>
                       </w:rPr>
+                      <w:t>”FreeMapTools,” [Online]. Available: https://www.freemaptools.com/. [Använd 14 April 2018].</w:t>
+                    </w:r>
+                  </w:p>
+                </w:tc>
+              </w:tr>
+              <w:tr>
+                <w:trPr>
+                  <w:divId w:val="1951544625"/>
+                  <w:tblCellSpacing w:w="15" w:type="dxa"/>
+                </w:trPr>
+                <w:tc>
+                  <w:tcPr>
+                    <w:tcW w:w="50" w:type="pct"/>
+                    <w:hideMark/>
+                  </w:tcPr>
+                  <w:p>
+                    <w:pPr>
+                      <w:pStyle w:val="Litteraturfrteckning"/>
+                      <w:rPr>
+                        <w:noProof/>
+                      </w:rPr>
+                    </w:pPr>
+                    <w:r>
+                      <w:rPr>
+                        <w:noProof/>
+                      </w:rPr>
+                      <w:t xml:space="preserve">[20] </w:t>
+                    </w:r>
+                  </w:p>
+                </w:tc>
+                <w:tc>
+                  <w:tcPr>
+                    <w:tcW w:w="0" w:type="auto"/>
+                    <w:hideMark/>
+                  </w:tcPr>
+                  <w:p>
+                    <w:pPr>
+                      <w:pStyle w:val="Litteraturfrteckning"/>
+                      <w:rPr>
+                        <w:noProof/>
+                      </w:rPr>
+                    </w:pPr>
+                    <w:r>
+                      <w:rPr>
+                        <w:noProof/>
+                      </w:rPr>
                       <w:t>”Audacity,” [Online]. Available: https://www.audacityteam.org/. [Använd 16 April 2018].</w:t>
                     </w:r>
                   </w:p>
@@ -9834,7 +9930,7 @@
             </w:tbl>
             <w:p>
               <w:pPr>
-                <w:divId w:val="348141390"/>
+                <w:divId w:val="1951544625"/>
                 <w:rPr>
                   <w:rFonts w:eastAsia="Times New Roman"/>
                   <w:noProof/>
@@ -9945,6 +10041,7 @@
         <w:docPartUnique/>
       </w:docPartObj>
     </w:sdtPr>
+    <w:sdtEndPr/>
     <w:sdtContent>
       <w:p>
         <w:pPr>
@@ -9990,6 +10087,7 @@
         <w:docPartUnique/>
       </w:docPartObj>
     </w:sdtPr>
+    <w:sdtEndPr/>
     <w:sdtContent>
       <w:p>
         <w:pPr>
@@ -10753,6 +10851,7 @@
     <w:lsdException w:name="HTML Sample" w:semiHidden="1" w:unhideWhenUsed="1"/>
     <w:lsdException w:name="HTML Typewriter" w:semiHidden="1" w:unhideWhenUsed="1"/>
     <w:lsdException w:name="HTML Variable" w:semiHidden="1" w:unhideWhenUsed="1"/>
+    <w:lsdException w:name="Normal Table" w:semiHidden="1" w:unhideWhenUsed="1"/>
     <w:lsdException w:name="annotation subject" w:semiHidden="1" w:unhideWhenUsed="1"/>
     <w:lsdException w:name="No List" w:semiHidden="1" w:unhideWhenUsed="1"/>
     <w:lsdException w:name="Outline List 1" w:semiHidden="1" w:unhideWhenUsed="1"/>
@@ -10796,8 +10895,10 @@
     <w:lsdException w:name="Table Elegant" w:semiHidden="1" w:unhideWhenUsed="1"/>
     <w:lsdException w:name="Table Professional" w:semiHidden="1" w:unhideWhenUsed="1"/>
     <w:lsdException w:name="Table Subtle 1" w:semiHidden="1" w:unhideWhenUsed="1"/>
+    <w:lsdException w:name="Table Subtle 2" w:semiHidden="1" w:unhideWhenUsed="1"/>
     <w:lsdException w:name="Table Web 1" w:semiHidden="1" w:unhideWhenUsed="1"/>
     <w:lsdException w:name="Table Web 2" w:semiHidden="1" w:unhideWhenUsed="1"/>
+    <w:lsdException w:name="Table Web 3" w:semiHidden="1" w:unhideWhenUsed="1"/>
     <w:lsdException w:name="Balloon Text" w:semiHidden="1" w:unhideWhenUsed="1"/>
     <w:lsdException w:name="Table Grid" w:uiPriority="39"/>
     <w:lsdException w:name="Table Theme" w:semiHidden="1" w:unhideWhenUsed="1"/>
@@ -11965,7 +12066,7 @@
         </b:NameList>
       </b:Author>
     </b:Author>
-    <b:RefOrder>16</b:RefOrder>
+    <b:RefOrder>17</b:RefOrder>
   </b:Source>
   <b:Source>
     <b:Tag>Goo18</b:Tag>
@@ -11976,7 +12077,7 @@
     <b:MonthAccessed>April</b:MonthAccessed>
     <b:DayAccessed>14</b:DayAccessed>
     <b:URL>https://www.google.com/forms/about/</b:URL>
-    <b:RefOrder>17</b:RefOrder>
+    <b:RefOrder>18</b:RefOrder>
   </b:Source>
   <b:Source>
     <b:Tag>Fre18</b:Tag>
@@ -11987,7 +12088,7 @@
     <b:MonthAccessed>April</b:MonthAccessed>
     <b:DayAccessed>14</b:DayAccessed>
     <b:URL>https://www.freemaptools.com/</b:URL>
-    <b:RefOrder>18</b:RefOrder>
+    <b:RefOrder>19</b:RefOrder>
   </b:Source>
   <b:Source>
     <b:Tag>Ambulans</b:Tag>
@@ -12019,7 +12120,7 @@
     </b:Author>
     <b:ConferenceName>Proceedings of the 1st International Workshop on Emerging Multimedia Applications and Services for Smart Cities</b:ConferenceName>
     <b:City>New York, NY, USA</b:City>
-    <b:RefOrder>12</b:RefOrder>
+    <b:RefOrder>13</b:RefOrder>
   </b:Source>
   <b:Source>
     <b:Tag>Malang</b:Tag>
@@ -12051,7 +12152,7 @@
         </b:NameList>
       </b:Author>
     </b:Author>
-    <b:RefOrder>13</b:RefOrder>
+    <b:RefOrder>14</b:RefOrder>
   </b:Source>
   <b:Source>
     <b:Tag>Lin14</b:Tag>
@@ -12077,7 +12178,7 @@
     <b:Pages>303-314</b:Pages>
     <b:Volume>18</b:Volume>
     <b:Issue>2</b:Issue>
-    <b:RefOrder>15</b:RefOrder>
+    <b:RefOrder>16</b:RefOrder>
   </b:Source>
   <b:Source>
     <b:Tag>POIs</b:Tag>
@@ -12112,7 +12213,7 @@
       </b:Author>
     </b:Author>
     <b:ConferenceName>2013 IEEE International Conference of IEEE Region 10 (TENCON 2013)</b:ConferenceName>
-    <b:RefOrder>14</b:RefOrder>
+    <b:RefOrder>15</b:RefOrder>
   </b:Source>
   <b:Source>
     <b:Tag>Aud18</b:Tag>
@@ -12123,13 +12224,41 @@
     <b:MonthAccessed>April</b:MonthAccessed>
     <b:DayAccessed>16</b:DayAccessed>
     <b:URL>https://www.audacityteam.org/</b:URL>
-    <b:RefOrder>19</b:RefOrder>
+    <b:RefOrder>20</b:RefOrder>
+  </b:Source>
+  <b:Source>
+    <b:Tag>Par07</b:Tag>
+    <b:SourceType>ConferenceProceedings</b:SourceType>
+    <b:Guid>{35E7AAA4-A20A-4398-83E4-B404CE97AE7B}</b:Guid>
+    <b:Title>A Context-Aware Smart Tourist Guide Application for an Old Palace</b:Title>
+    <b:Year>2007</b:Year>
+    <b:ConferenceName>Proceedings of 2007 International Conference on Convergence Information Technology</b:ConferenceName>
+    <b:City>Gyeongju</b:City>
+    <b:Author>
+      <b:Author>
+        <b:NameList>
+          <b:Person>
+            <b:Last>Park</b:Last>
+            <b:First>Da-Jung</b:First>
+          </b:Person>
+          <b:Person>
+            <b:Last>Hwang</b:Last>
+            <b:First>Sang-Hee</b:First>
+          </b:Person>
+          <b:Person>
+            <b:Last>Kim</b:Last>
+            <b:First>Ah-Reum</b:First>
+          </b:Person>
+        </b:NameList>
+      </b:Author>
+    </b:Author>
+    <b:RefOrder>12</b:RefOrder>
   </b:Source>
 </b:Sources>
 </file>
 
 <file path=customXml/itemProps1.xml><?xml version="1.0" encoding="utf-8"?>
-<ds:datastoreItem xmlns:ds="http://schemas.openxmlformats.org/officeDocument/2006/customXml" ds:itemID="{7D620C8E-0080-417A-AF00-891C064037CF}">
+<ds:datastoreItem xmlns:ds="http://schemas.openxmlformats.org/officeDocument/2006/customXml" ds:itemID="{8D4693BD-A19E-45C5-82D2-ADF43C933AAB}">
   <ds:schemaRefs>
     <ds:schemaRef ds:uri="http://schemas.openxmlformats.org/officeDocument/2006/bibliography"/>
   </ds:schemaRefs>

</xml_diff>